<commit_message>
Added the new doc file of the poster
</commit_message>
<xml_diff>
--- a/Hardware Design and System Updates/Updated-Project-Poster/ICOM4217-Project-poster.docx
+++ b/Hardware Design and System Updates/Updated-Project-Poster/ICOM4217-Project-poster.docx
@@ -5,8 +5,99 @@
   <w:body>
     <w:p>
       <w:pPr>
+        <w:ind w:left="2880" w:firstLine="0"/>
         <w:rPr/>
       </w:pPr>
+      <w:r>
+        <w:rPr/>
+        <mc:AlternateContent>
+          <mc:Choice Requires="wpg">
+            <w:drawing>
+              <wp:inline distB="114300" distT="114300" distL="114300" distR="114300">
+                <wp:extent cx="3960495" cy="2252663"/>
+                <wp:effectExtent b="0" l="0" r="0" t="0"/>
+                <wp:docPr id="220" name=""/>
+                <a:graphic>
+                  <a:graphicData uri="http://schemas.microsoft.com/office/word/2010/wordprocessingGroup">
+                    <wpg:wgp>
+                      <wpg:cNvGrpSpPr/>
+                      <wpg:grpSpPr>
+                        <a:xfrm>
+                          <a:off x="152400" y="152400"/>
+                          <a:ext cx="3960495" cy="2252663"/>
+                          <a:chOff x="152400" y="152400"/>
+                          <a:chExt cx="5705475" cy="3409975"/>
+                        </a:xfrm>
+                      </wpg:grpSpPr>
+                      <pic:pic>
+                        <pic:nvPicPr>
+                          <pic:cNvPr id="4" name="Shape 4"/>
+                          <pic:cNvPicPr preferRelativeResize="0"/>
+                        </pic:nvPicPr>
+                        <pic:blipFill>
+                          <a:blip r:embed="rId7">
+                            <a:alphaModFix/>
+                          </a:blip>
+                          <a:stretch>
+                            <a:fillRect/>
+                          </a:stretch>
+                        </pic:blipFill>
+                        <pic:spPr>
+                          <a:xfrm>
+                            <a:off x="152400" y="152400"/>
+                            <a:ext cx="5705475" cy="3409950"/>
+                          </a:xfrm>
+                          <a:prstGeom prst="rect">
+                            <a:avLst/>
+                          </a:prstGeom>
+                          <a:noFill/>
+                          <a:ln>
+                            <a:noFill/>
+                          </a:ln>
+                        </pic:spPr>
+                      </pic:pic>
+                    </wpg:wgp>
+                  </a:graphicData>
+                </a:graphic>
+              </wp:inline>
+            </w:drawing>
+          </mc:Choice>
+          <mc:Fallback>
+            <w:drawing>
+              <wp:inline distB="114300" distT="114300" distL="114300" distR="114300">
+                <wp:extent cx="3960495" cy="2252663"/>
+                <wp:effectExtent b="0" l="0" r="0" t="0"/>
+                <wp:docPr id="220" name="image6.png"/>
+                <a:graphic>
+                  <a:graphicData uri="http://schemas.openxmlformats.org/drawingml/2006/picture">
+                    <pic:pic>
+                      <pic:nvPicPr>
+                        <pic:cNvPr id="0" name="image6.png"/>
+                        <pic:cNvPicPr preferRelativeResize="0"/>
+                      </pic:nvPicPr>
+                      <pic:blipFill>
+                        <a:blip r:embed="rId8"/>
+                        <a:srcRect/>
+                        <a:stretch>
+                          <a:fillRect/>
+                        </a:stretch>
+                      </pic:blipFill>
+                      <pic:spPr>
+                        <a:xfrm>
+                          <a:off x="0" y="0"/>
+                          <a:ext cx="3960495" cy="2252663"/>
+                        </a:xfrm>
+                        <a:prstGeom prst="rect"/>
+                        <a:ln/>
+                      </pic:spPr>
+                    </pic:pic>
+                  </a:graphicData>
+                </a:graphic>
+              </wp:inline>
+            </w:drawing>
+          </mc:Fallback>
+        </mc:AlternateContent>
+      </w:r>
       <w:r>
         <w:rPr>
           <w:rtl w:val="0"/>
@@ -27,12 +118,12 @@
                 <wp:extent cx="7981950" cy="1533387"/>
                 <wp:effectExtent b="0" l="0" r="0" t="0"/>
                 <wp:wrapNone/>
-                <wp:docPr id="218" name=""/>
+                <wp:docPr id="219" name=""/>
                 <a:graphic>
                   <a:graphicData uri="http://schemas.microsoft.com/office/word/2010/wordprocessingShape">
                     <wps:wsp>
                       <wps:cNvSpPr/>
-                      <wps:cNvPr id="2" name="Shape 2"/>
+                      <wps:cNvPr id="3" name="Shape 3"/>
                       <wps:spPr>
                         <a:xfrm>
                           <a:off x="1361375" y="3019657"/>
@@ -88,7 +179,7 @@
                 <wp:extent cx="7981950" cy="1533387"/>
                 <wp:effectExtent b="0" l="0" r="0" t="0"/>
                 <wp:wrapNone/>
-                <wp:docPr id="218" name="image5.png"/>
+                <wp:docPr id="219" name="image5.png"/>
                 <a:graphic>
                   <a:graphicData uri="http://schemas.openxmlformats.org/drawingml/2006/picture">
                     <pic:pic>
@@ -97,7 +188,7 @@
                         <pic:cNvPicPr preferRelativeResize="0"/>
                       </pic:nvPicPr>
                       <pic:blipFill>
-                        <a:blip r:embed="rId7"/>
+                        <a:blip r:embed="rId9"/>
                         <a:srcRect/>
                         <a:stretch>
                           <a:fillRect/>
@@ -134,12 +225,12 @@
                 <wp:extent cx="6895324" cy="573969"/>
                 <wp:effectExtent b="0" l="0" r="0" t="0"/>
                 <wp:wrapNone/>
-                <wp:docPr id="225" name=""/>
+                <wp:docPr id="226" name=""/>
                 <a:graphic>
                   <a:graphicData uri="http://schemas.microsoft.com/office/word/2010/wordprocessingShape">
                     <wps:wsp>
                       <wps:cNvSpPr/>
-                      <wps:cNvPr id="9" name="Shape 9"/>
+                      <wps:cNvPr id="10" name="Shape 10"/>
                       <wps:spPr>
                         <a:xfrm>
                           <a:off x="1903101" y="3497778"/>
@@ -208,7 +299,7 @@
                 <wp:extent cx="6895324" cy="573969"/>
                 <wp:effectExtent b="0" l="0" r="0" t="0"/>
                 <wp:wrapNone/>
-                <wp:docPr id="225" name="image12.png"/>
+                <wp:docPr id="226" name="image12.png"/>
                 <a:graphic>
                   <a:graphicData uri="http://schemas.openxmlformats.org/drawingml/2006/picture">
                     <pic:pic>
@@ -217,7 +308,7 @@
                         <pic:cNvPicPr preferRelativeResize="0"/>
                       </pic:nvPicPr>
                       <pic:blipFill>
-                        <a:blip r:embed="rId8"/>
+                        <a:blip r:embed="rId10"/>
                         <a:srcRect/>
                         <a:stretch>
                           <a:fillRect/>
@@ -251,19 +342,19 @@
                 <wp:positionV relativeFrom="paragraph">
                   <wp:posOffset>744220</wp:posOffset>
                 </wp:positionV>
-                <wp:extent cx="5495925" cy="3656965"/>
+                <wp:extent cx="5495925" cy="3080761"/>
                 <wp:effectExtent b="0" l="0" r="0" t="0"/>
                 <wp:wrapSquare wrapText="bothSides" distB="45720" distT="45720" distL="114300" distR="114300"/>
-                <wp:docPr id="222" name=""/>
+                <wp:docPr id="223" name=""/>
                 <a:graphic>
                   <a:graphicData uri="http://schemas.microsoft.com/office/word/2010/wordprocessingShape">
                     <wps:wsp>
                       <wps:cNvSpPr/>
-                      <wps:cNvPr id="6" name="Shape 6"/>
+                      <wps:cNvPr id="7" name="Shape 7"/>
                       <wps:spPr>
                         <a:xfrm>
-                          <a:off x="2602800" y="1956280"/>
-                          <a:ext cx="5486400" cy="3647440"/>
+                          <a:off x="2602800" y="1956275"/>
+                          <a:ext cx="5486400" cy="2874900"/>
                         </a:xfrm>
                         <a:prstGeom prst="rect">
                           <a:avLst/>
@@ -287,7 +378,7 @@
                             <w:pPr>
                               <w:spacing w:after="160" w:before="0" w:line="258.99999618530273"/>
                               <w:ind w:left="0" w:right="0" w:firstLine="0"/>
-                              <w:jc w:val="left"/>
+                              <w:jc w:val="both"/>
                               <w:textDirection w:val="btLr"/>
                             </w:pPr>
                             <w:r>
@@ -325,10 +416,10 @@
                 <wp:positionV relativeFrom="paragraph">
                   <wp:posOffset>744220</wp:posOffset>
                 </wp:positionV>
-                <wp:extent cx="5495925" cy="3656965"/>
+                <wp:extent cx="5495925" cy="3080761"/>
                 <wp:effectExtent b="0" l="0" r="0" t="0"/>
                 <wp:wrapSquare wrapText="bothSides" distB="45720" distT="45720" distL="114300" distR="114300"/>
-                <wp:docPr id="222" name="image9.png"/>
+                <wp:docPr id="223" name="image9.png"/>
                 <a:graphic>
                   <a:graphicData uri="http://schemas.openxmlformats.org/drawingml/2006/picture">
                     <pic:pic>
@@ -337,7 +428,7 @@
                         <pic:cNvPicPr preferRelativeResize="0"/>
                       </pic:nvPicPr>
                       <pic:blipFill>
-                        <a:blip r:embed="rId9"/>
+                        <a:blip r:embed="rId11"/>
                         <a:srcRect/>
                         <a:stretch>
                           <a:fillRect/>
@@ -346,7 +437,7 @@
                       <pic:spPr>
                         <a:xfrm>
                           <a:off x="0" y="0"/>
-                          <a:ext cx="5495925" cy="3656965"/>
+                          <a:ext cx="5495925" cy="3080761"/>
                         </a:xfrm>
                         <a:prstGeom prst="rect"/>
                         <a:ln/>
@@ -374,12 +465,12 @@
                 <wp:extent cx="2049918" cy="8431144"/>
                 <wp:effectExtent b="0" l="0" r="0" t="0"/>
                 <wp:wrapNone/>
-                <wp:docPr id="224" name=""/>
+                <wp:docPr id="225" name=""/>
                 <a:graphic>
                   <a:graphicData uri="http://schemas.microsoft.com/office/word/2010/wordprocessingShape">
                     <wps:wsp>
                       <wps:cNvSpPr/>
-                      <wps:cNvPr id="8" name="Shape 8"/>
+                      <wps:cNvPr id="9" name="Shape 9"/>
                       <wps:spPr>
                         <a:xfrm>
                           <a:off x="4327391" y="0"/>
@@ -435,7 +526,7 @@
                 <wp:extent cx="2049918" cy="8431144"/>
                 <wp:effectExtent b="0" l="0" r="0" t="0"/>
                 <wp:wrapNone/>
-                <wp:docPr id="224" name="image11.png"/>
+                <wp:docPr id="225" name="image11.png"/>
                 <a:graphic>
                   <a:graphicData uri="http://schemas.openxmlformats.org/drawingml/2006/picture">
                     <pic:pic>
@@ -444,7 +535,7 @@
                         <pic:cNvPicPr preferRelativeResize="0"/>
                       </pic:nvPicPr>
                       <pic:blipFill>
-                        <a:blip r:embed="rId10"/>
+                        <a:blip r:embed="rId12"/>
                         <a:srcRect/>
                         <a:stretch>
                           <a:fillRect/>
@@ -481,12 +572,12 @@
                 <wp:extent cx="1955890" cy="387212"/>
                 <wp:effectExtent b="0" l="0" r="0" t="0"/>
                 <wp:wrapNone/>
-                <wp:docPr id="220" name=""/>
+                <wp:docPr id="221" name=""/>
                 <a:graphic>
                   <a:graphicData uri="http://schemas.microsoft.com/office/word/2010/wordprocessingShape">
                     <wps:wsp>
                       <wps:cNvSpPr/>
-                      <wps:cNvPr id="4" name="Shape 4"/>
+                      <wps:cNvPr id="5" name="Shape 5"/>
                       <wps:spPr>
                         <a:xfrm>
                           <a:off x="4372818" y="3591157"/>
@@ -555,7 +646,7 @@
                 <wp:extent cx="1955890" cy="387212"/>
                 <wp:effectExtent b="0" l="0" r="0" t="0"/>
                 <wp:wrapNone/>
-                <wp:docPr id="220" name="image7.png"/>
+                <wp:docPr id="221" name="image7.png"/>
                 <a:graphic>
                   <a:graphicData uri="http://schemas.openxmlformats.org/drawingml/2006/picture">
                     <pic:pic>
@@ -564,7 +655,7 @@
                         <pic:cNvPicPr preferRelativeResize="0"/>
                       </pic:nvPicPr>
                       <pic:blipFill>
-                        <a:blip r:embed="rId11"/>
+                        <a:blip r:embed="rId13"/>
                         <a:srcRect/>
                         <a:stretch>
                           <a:fillRect/>
@@ -601,12 +692,12 @@
                 <wp:extent cx="1955890" cy="398774"/>
                 <wp:effectExtent b="0" l="0" r="0" t="0"/>
                 <wp:wrapNone/>
-                <wp:docPr id="226" name=""/>
+                <wp:docPr id="227" name=""/>
                 <a:graphic>
                   <a:graphicData uri="http://schemas.microsoft.com/office/word/2010/wordprocessingShape">
                     <wps:wsp>
                       <wps:cNvSpPr/>
-                      <wps:cNvPr id="10" name="Shape 10"/>
+                      <wps:cNvPr id="11" name="Shape 11"/>
                       <wps:spPr>
                         <a:xfrm>
                           <a:off x="4372818" y="3591157"/>
@@ -708,7 +799,7 @@
                 <wp:extent cx="1955890" cy="398774"/>
                 <wp:effectExtent b="0" l="0" r="0" t="0"/>
                 <wp:wrapNone/>
-                <wp:docPr id="226" name="image13.png"/>
+                <wp:docPr id="227" name="image13.png"/>
                 <a:graphic>
                   <a:graphicData uri="http://schemas.openxmlformats.org/drawingml/2006/picture">
                     <pic:pic>
@@ -717,7 +808,7 @@
                         <pic:cNvPicPr preferRelativeResize="0"/>
                       </pic:nvPicPr>
                       <pic:blipFill>
-                        <a:blip r:embed="rId12"/>
+                        <a:blip r:embed="rId14"/>
                         <a:srcRect/>
                         <a:stretch>
                           <a:fillRect/>
@@ -754,12 +845,12 @@
                 <wp:extent cx="1955890" cy="398774"/>
                 <wp:effectExtent b="0" l="0" r="0" t="0"/>
                 <wp:wrapNone/>
-                <wp:docPr id="221" name=""/>
+                <wp:docPr id="222" name=""/>
                 <a:graphic>
                   <a:graphicData uri="http://schemas.microsoft.com/office/word/2010/wordprocessingShape">
                     <wps:wsp>
                       <wps:cNvSpPr/>
-                      <wps:cNvPr id="5" name="Shape 5"/>
+                      <wps:cNvPr id="6" name="Shape 6"/>
                       <wps:spPr>
                         <a:xfrm>
                           <a:off x="4372818" y="3591157"/>
@@ -848,7 +939,7 @@
                 <wp:extent cx="1955890" cy="398774"/>
                 <wp:effectExtent b="0" l="0" r="0" t="0"/>
                 <wp:wrapNone/>
-                <wp:docPr id="221" name="image8.png"/>
+                <wp:docPr id="222" name="image8.png"/>
                 <a:graphic>
                   <a:graphicData uri="http://schemas.openxmlformats.org/drawingml/2006/picture">
                     <pic:pic>
@@ -857,7 +948,7 @@
                         <pic:cNvPicPr preferRelativeResize="0"/>
                       </pic:nvPicPr>
                       <pic:blipFill>
-                        <a:blip r:embed="rId13"/>
+                        <a:blip r:embed="rId15"/>
                         <a:srcRect/>
                         <a:stretch>
                           <a:fillRect/>
@@ -894,12 +985,12 @@
                 <wp:extent cx="1955890" cy="398774"/>
                 <wp:effectExtent b="0" l="0" r="0" t="0"/>
                 <wp:wrapNone/>
-                <wp:docPr id="223" name=""/>
+                <wp:docPr id="224" name=""/>
                 <a:graphic>
                   <a:graphicData uri="http://schemas.microsoft.com/office/word/2010/wordprocessingShape">
                     <wps:wsp>
                       <wps:cNvSpPr/>
-                      <wps:cNvPr id="7" name="Shape 7"/>
+                      <wps:cNvPr id="8" name="Shape 8"/>
                       <wps:spPr>
                         <a:xfrm>
                           <a:off x="4372818" y="3591157"/>
@@ -988,7 +1079,7 @@
                 <wp:extent cx="1955890" cy="398774"/>
                 <wp:effectExtent b="0" l="0" r="0" t="0"/>
                 <wp:wrapNone/>
-                <wp:docPr id="223" name="image10.png"/>
+                <wp:docPr id="224" name="image10.png"/>
                 <a:graphic>
                   <a:graphicData uri="http://schemas.openxmlformats.org/drawingml/2006/picture">
                     <pic:pic>
@@ -997,7 +1088,7 @@
                         <pic:cNvPicPr preferRelativeResize="0"/>
                       </pic:nvPicPr>
                       <pic:blipFill>
-                        <a:blip r:embed="rId14"/>
+                        <a:blip r:embed="rId16"/>
                         <a:srcRect/>
                         <a:stretch>
                           <a:fillRect/>
@@ -1032,16 +1123,16 @@
             <wp:extent cx="1806222" cy="1806222"/>
             <wp:effectExtent b="0" l="0" r="0" t="0"/>
             <wp:wrapNone/>
-            <wp:docPr id="228" name="image3.jpg"/>
+            <wp:docPr id="228" name="image2.jpg"/>
             <a:graphic>
               <a:graphicData uri="http://schemas.openxmlformats.org/drawingml/2006/picture">
                 <pic:pic>
                   <pic:nvPicPr>
-                    <pic:cNvPr id="0" name="image3.jpg"/>
+                    <pic:cNvPr id="0" name="image2.jpg"/>
                     <pic:cNvPicPr preferRelativeResize="0"/>
                   </pic:nvPicPr>
                   <pic:blipFill>
-                    <a:blip r:embed="rId15"/>
+                    <a:blip r:embed="rId17"/>
                     <a:srcRect b="0" l="0" r="0" t="0"/>
                     <a:stretch>
                       <a:fillRect/>
@@ -1074,16 +1165,16 @@
             <wp:extent cx="1839313" cy="1839313"/>
             <wp:effectExtent b="0" l="0" r="0" t="0"/>
             <wp:wrapNone/>
-            <wp:docPr descr="A person smiling for the camera&#10;&#10;Description automatically generated with medium confidence" id="229" name="image4.jpg"/>
+            <wp:docPr descr="A person smiling for the camera&#10;&#10;Description automatically generated with medium confidence" id="229" name="image3.jpg"/>
             <a:graphic>
               <a:graphicData uri="http://schemas.openxmlformats.org/drawingml/2006/picture">
                 <pic:pic>
                   <pic:nvPicPr>
-                    <pic:cNvPr descr="A person smiling for the camera&#10;&#10;Description automatically generated with medium confidence" id="0" name="image4.jpg"/>
+                    <pic:cNvPr descr="A person smiling for the camera&#10;&#10;Description automatically generated with medium confidence" id="0" name="image3.jpg"/>
                     <pic:cNvPicPr preferRelativeResize="0"/>
                   </pic:nvPicPr>
                   <pic:blipFill>
-                    <a:blip r:embed="rId16"/>
+                    <a:blip r:embed="rId18"/>
                     <a:srcRect b="0" l="0" r="0" t="0"/>
                     <a:stretch>
                       <a:fillRect/>
@@ -1125,7 +1216,7 @@
                     <pic:cNvPicPr preferRelativeResize="0"/>
                   </pic:nvPicPr>
                   <pic:blipFill>
-                    <a:blip r:embed="rId17"/>
+                    <a:blip r:embed="rId19"/>
                     <a:srcRect b="0" l="2211" r="2211" t="0"/>
                     <a:stretch>
                       <a:fillRect/>
@@ -1144,168 +1235,6 @@
             </a:graphic>
           </wp:anchor>
         </w:drawing>
-      </w:r>
-      <w:r>
-        <w:drawing>
-          <wp:anchor allowOverlap="1" behindDoc="0" distB="0" distT="0" distL="114300" distR="114300" hidden="0" layoutInCell="1" locked="0" relativeHeight="0" simplePos="0">
-            <wp:simplePos x="0" y="0"/>
-            <wp:positionH relativeFrom="column">
-              <wp:posOffset>1422485</wp:posOffset>
-            </wp:positionH>
-            <wp:positionV relativeFrom="paragraph">
-              <wp:posOffset>4481337</wp:posOffset>
-            </wp:positionV>
-            <wp:extent cx="5151748" cy="4074724"/>
-            <wp:effectExtent b="0" l="0" r="0" t="0"/>
-            <wp:wrapNone/>
-            <wp:docPr id="227" name="image2.jpg"/>
-            <a:graphic>
-              <a:graphicData uri="http://schemas.openxmlformats.org/drawingml/2006/picture">
-                <pic:pic>
-                  <pic:nvPicPr>
-                    <pic:cNvPr id="0" name="image2.jpg"/>
-                    <pic:cNvPicPr preferRelativeResize="0"/>
-                  </pic:nvPicPr>
-                  <pic:blipFill>
-                    <a:blip r:embed="rId18"/>
-                    <a:srcRect b="0" l="0" r="0" t="0"/>
-                    <a:stretch>
-                      <a:fillRect/>
-                    </a:stretch>
-                  </pic:blipFill>
-                  <pic:spPr>
-                    <a:xfrm>
-                      <a:off x="0" y="0"/>
-                      <a:ext cx="5151748" cy="4074724"/>
-                    </a:xfrm>
-                    <a:prstGeom prst="rect"/>
-                    <a:ln/>
-                  </pic:spPr>
-                </pic:pic>
-              </a:graphicData>
-            </a:graphic>
-          </wp:anchor>
-        </w:drawing>
-      </w:r>
-      <w:r>
-        <mc:AlternateContent>
-          <mc:Choice Requires="wpg">
-            <w:drawing>
-              <wp:anchor allowOverlap="1" behindDoc="0" distB="45720" distT="45720" distL="114300" distR="114300" hidden="0" layoutInCell="1" locked="0" relativeHeight="0" simplePos="0">
-                <wp:simplePos x="0" y="0"/>
-                <wp:positionH relativeFrom="column">
-                  <wp:posOffset>3098800</wp:posOffset>
-                </wp:positionH>
-                <wp:positionV relativeFrom="paragraph">
-                  <wp:posOffset>8656320</wp:posOffset>
-                </wp:positionV>
-                <wp:extent cx="1961868" cy="280600"/>
-                <wp:effectExtent b="0" l="0" r="0" t="0"/>
-                <wp:wrapNone/>
-                <wp:docPr id="219" name=""/>
-                <a:graphic>
-                  <a:graphicData uri="http://schemas.microsoft.com/office/word/2010/wordprocessingShape">
-                    <wps:wsp>
-                      <wps:cNvSpPr/>
-                      <wps:cNvPr id="3" name="Shape 3"/>
-                      <wps:spPr>
-                        <a:xfrm>
-                          <a:off x="4369829" y="3644463"/>
-                          <a:ext cx="1952343" cy="271075"/>
-                        </a:xfrm>
-                        <a:prstGeom prst="rect">
-                          <a:avLst/>
-                        </a:prstGeom>
-                        <a:solidFill>
-                          <a:srgbClr val="FFFFFF"/>
-                        </a:solidFill>
-                        <a:ln cap="flat" cmpd="sng" w="9525">
-                          <a:solidFill>
-                            <a:srgbClr val="000000"/>
-                          </a:solidFill>
-                          <a:prstDash val="solid"/>
-                          <a:miter lim="800000"/>
-                          <a:headEnd len="sm" w="sm" type="none"/>
-                          <a:tailEnd len="sm" w="sm" type="none"/>
-                        </a:ln>
-                      </wps:spPr>
-                      <wps:txbx>
-                        <w:txbxContent>
-                          <w:p>
-                            <w:pPr>
-                              <w:spacing w:after="160" w:before="0" w:line="258.99999618530273"/>
-                              <w:ind w:left="0" w:right="0" w:firstLine="0"/>
-                              <w:jc w:val="center"/>
-                              <w:textDirection w:val="btLr"/>
-                            </w:pPr>
-                            <w:r>
-                              <w:rPr>
-                                <w:rFonts w:ascii="Calibri" w:cs="Calibri" w:eastAsia="Calibri" w:hAnsi="Calibri"/>
-                                <w:b w:val="0"/>
-                                <w:i w:val="0"/>
-                                <w:smallCaps w:val="0"/>
-                                <w:strike w:val="0"/>
-                                <w:color w:val="000000"/>
-                                <w:sz w:val="22"/>
-                                <w:vertAlign w:val="baseline"/>
-                              </w:rPr>
-                              <w:t xml:space="preserve">System Architecture Diagram</w:t>
-                            </w:r>
-                          </w:p>
-                        </w:txbxContent>
-                      </wps:txbx>
-                      <wps:bodyPr anchorCtr="0" anchor="t" bIns="45700" lIns="91425" spcFirstLastPara="1" rIns="91425" wrap="square" tIns="45700">
-                        <a:noAutofit/>
-                      </wps:bodyPr>
-                    </wps:wsp>
-                  </a:graphicData>
-                </a:graphic>
-              </wp:anchor>
-            </w:drawing>
-          </mc:Choice>
-          <mc:Fallback>
-            <w:drawing>
-              <wp:anchor allowOverlap="1" behindDoc="0" distB="45720" distT="45720" distL="114300" distR="114300" hidden="0" layoutInCell="1" locked="0" relativeHeight="0" simplePos="0">
-                <wp:simplePos x="0" y="0"/>
-                <wp:positionH relativeFrom="column">
-                  <wp:posOffset>3098800</wp:posOffset>
-                </wp:positionH>
-                <wp:positionV relativeFrom="paragraph">
-                  <wp:posOffset>8656320</wp:posOffset>
-                </wp:positionV>
-                <wp:extent cx="1961868" cy="280600"/>
-                <wp:effectExtent b="0" l="0" r="0" t="0"/>
-                <wp:wrapNone/>
-                <wp:docPr id="219" name="image6.png"/>
-                <a:graphic>
-                  <a:graphicData uri="http://schemas.openxmlformats.org/drawingml/2006/picture">
-                    <pic:pic>
-                      <pic:nvPicPr>
-                        <pic:cNvPr id="0" name="image6.png"/>
-                        <pic:cNvPicPr preferRelativeResize="0"/>
-                      </pic:nvPicPr>
-                      <pic:blipFill>
-                        <a:blip r:embed="rId19"/>
-                        <a:srcRect/>
-                        <a:stretch>
-                          <a:fillRect/>
-                        </a:stretch>
-                      </pic:blipFill>
-                      <pic:spPr>
-                        <a:xfrm>
-                          <a:off x="0" y="0"/>
-                          <a:ext cx="1961868" cy="280600"/>
-                        </a:xfrm>
-                        <a:prstGeom prst="rect"/>
-                        <a:ln/>
-                      </pic:spPr>
-                    </pic:pic>
-                  </a:graphicData>
-                </a:graphic>
-              </wp:anchor>
-            </w:drawing>
-          </mc:Fallback>
-        </mc:AlternateContent>
       </w:r>
     </w:p>
     <w:sectPr>
@@ -1419,25 +1348,7 @@
 <w:ftr xmlns:mc="http://schemas.openxmlformats.org/markup-compatibility/2006" xmlns:o="urn:schemas-microsoft-com:office:office" xmlns:r="http://schemas.openxmlformats.org/officeDocument/2006/relationships" xmlns:m="http://schemas.openxmlformats.org/officeDocument/2006/math" xmlns:v="urn:schemas-microsoft-com:vml" xmlns:wp="http://schemas.openxmlformats.org/drawingml/2006/wordprocessingDrawing" xmlns:w10="urn:schemas-microsoft-com:office:word" xmlns:w="http://schemas.openxmlformats.org/wordprocessingml/2006/main" xmlns:wne="http://schemas.microsoft.com/office/word/2006/wordml" xmlns:sl="http://schemas.openxmlformats.org/schemaLibrary/2006/main" xmlns:a="http://schemas.openxmlformats.org/drawingml/2006/main" xmlns:pic="http://schemas.openxmlformats.org/drawingml/2006/picture" xmlns:c="http://schemas.openxmlformats.org/drawingml/2006/chart" xmlns:lc="http://schemas.openxmlformats.org/drawingml/2006/lockedCanvas" xmlns:dgm="http://schemas.openxmlformats.org/drawingml/2006/diagram" xmlns:wps="http://schemas.microsoft.com/office/word/2010/wordprocessingShape" xmlns:wpg="http://schemas.microsoft.com/office/word/2010/wordprocessingGroup" xmlns:w14="http://schemas.microsoft.com/office/word/2010/wordml" xmlns:w15="http://schemas.microsoft.com/office/word/2012/wordml">
   <w:p>
     <w:pPr>
-      <w:keepNext w:val="0"/>
-      <w:keepLines w:val="0"/>
-      <w:pageBreakBefore w:val="0"/>
-      <w:widowControl w:val="1"/>
-      <w:pBdr>
-        <w:top w:space="0" w:sz="0" w:val="nil"/>
-        <w:left w:space="0" w:sz="0" w:val="nil"/>
-        <w:bottom w:space="0" w:sz="0" w:val="nil"/>
-        <w:right w:space="0" w:sz="0" w:val="nil"/>
-        <w:between w:space="0" w:sz="0" w:val="nil"/>
-      </w:pBdr>
-      <w:shd w:fill="auto" w:val="clear"/>
-      <w:tabs>
-        <w:tab w:val="center" w:leader="none" w:pos="4680"/>
-        <w:tab w:val="right" w:leader="none" w:pos="9360"/>
-      </w:tabs>
-      <w:spacing w:after="0" w:before="0" w:line="240" w:lineRule="auto"/>
-      <w:ind w:left="0" w:right="0" w:firstLine="0"/>
-      <w:jc w:val="left"/>
+      <w:ind w:left="2880" w:firstLine="0"/>
       <w:rPr>
         <w:rFonts w:ascii="Calibri" w:cs="Calibri" w:eastAsia="Calibri" w:hAnsi="Calibri"/>
         <w:b w:val="0"/>
@@ -1452,6 +1363,96 @@
         <w:vertAlign w:val="baseline"/>
       </w:rPr>
     </w:pPr>
+    <w:r>
+      <w:rPr/>
+      <mc:AlternateContent>
+        <mc:Choice Requires="wpg">
+          <w:drawing>
+            <wp:inline distB="114300" distT="114300" distL="114300" distR="114300">
+              <wp:extent cx="3957638" cy="2244765"/>
+              <wp:effectExtent b="0" l="0" r="0" t="0"/>
+              <wp:docPr id="218" name=""/>
+              <a:graphic>
+                <a:graphicData uri="http://schemas.microsoft.com/office/word/2010/wordprocessingGroup">
+                  <wpg:wgp>
+                    <wpg:cNvGrpSpPr/>
+                    <wpg:grpSpPr>
+                      <a:xfrm>
+                        <a:off x="152400" y="152400"/>
+                        <a:ext cx="3957638" cy="2244765"/>
+                        <a:chOff x="152400" y="152400"/>
+                        <a:chExt cx="5095875" cy="2895600"/>
+                      </a:xfrm>
+                    </wpg:grpSpPr>
+                    <pic:pic>
+                      <pic:nvPicPr>
+                        <pic:cNvPr id="2" name="Shape 2"/>
+                        <pic:cNvPicPr preferRelativeResize="0"/>
+                      </pic:nvPicPr>
+                      <pic:blipFill>
+                        <a:blip r:embed="rId1">
+                          <a:alphaModFix/>
+                        </a:blip>
+                        <a:stretch>
+                          <a:fillRect/>
+                        </a:stretch>
+                      </pic:blipFill>
+                      <pic:spPr>
+                        <a:xfrm>
+                          <a:off x="152400" y="152400"/>
+                          <a:ext cx="5095875" cy="2895600"/>
+                        </a:xfrm>
+                        <a:prstGeom prst="rect">
+                          <a:avLst/>
+                        </a:prstGeom>
+                        <a:noFill/>
+                        <a:ln>
+                          <a:noFill/>
+                        </a:ln>
+                      </pic:spPr>
+                    </pic:pic>
+                  </wpg:wgp>
+                </a:graphicData>
+              </a:graphic>
+            </wp:inline>
+          </w:drawing>
+        </mc:Choice>
+        <mc:Fallback>
+          <w:drawing>
+            <wp:inline distB="114300" distT="114300" distL="114300" distR="114300">
+              <wp:extent cx="3957638" cy="2244765"/>
+              <wp:effectExtent b="0" l="0" r="0" t="0"/>
+              <wp:docPr id="218" name="image4.png"/>
+              <a:graphic>
+                <a:graphicData uri="http://schemas.openxmlformats.org/drawingml/2006/picture">
+                  <pic:pic>
+                    <pic:nvPicPr>
+                      <pic:cNvPr id="0" name="image4.png"/>
+                      <pic:cNvPicPr preferRelativeResize="0"/>
+                    </pic:nvPicPr>
+                    <pic:blipFill>
+                      <a:blip r:embed="rId2"/>
+                      <a:srcRect/>
+                      <a:stretch>
+                        <a:fillRect/>
+                      </a:stretch>
+                    </pic:blipFill>
+                    <pic:spPr>
+                      <a:xfrm>
+                        <a:off x="0" y="0"/>
+                        <a:ext cx="3957638" cy="2244765"/>
+                      </a:xfrm>
+                      <a:prstGeom prst="rect"/>
+                      <a:ln/>
+                    </pic:spPr>
+                  </pic:pic>
+                </a:graphicData>
+              </a:graphic>
+            </wp:inline>
+          </w:drawing>
+        </mc:Fallback>
+      </mc:AlternateContent>
+    </w:r>
     <w:r>
       <w:rPr>
         <w:rtl w:val="0"/>
@@ -2167,7 +2168,7 @@
 
 <file path=customXML/item1.xml><?xml version="1.0" encoding="utf-8"?>
 <go:gDocsCustomXmlDataStorage xmlns:go="http://customooxmlschemas.google.com/" xmlns:r="http://schemas.openxmlformats.org/officeDocument/2006/relationships" uri="GoogleDocsCustomDataVersion1">
-  <go:docsCustomData xmlns:go="http://customooxmlschemas.google.com/" roundtripDataSignature="AMtx7mjIgB642JK13vAPgC/g7I5pLvmC4w==">AMUW2mWxqDKkwoaNnzAQAShFj915ZyTU6120Mtg5/FnejECZxdRgXynbXLI6TrNGwwaU4MC01hhtWzaree/2fQJyMm/MTjAE9vRvpl5LvG3fNsiOymLwp1o=</go:docsCustomData>
+  <go:docsCustomData xmlns:go="http://customooxmlschemas.google.com/" roundtripDataSignature="AMtx7mjIgB642JK13vAPgC/g7I5pLvmC4w==">AMUW2mWhmC7AtuwBSEbwykrL2qpFpTmnO103ozLnISvvntS+Z0phq73+/rgh2UAVoOM15HxbLbVUxOUUGoXHrHMJ6MkOVOvCzkURXNDm1Pt7j0mGPaQEUzE=</go:docsCustomData>
 </go:gDocsCustomXmlDataStorage>
 </file>
 

</xml_diff>